<commit_message>
Se agregaron los ejersicios para hoy
</commit_message>
<xml_diff>
--- a/AdministracionDelTIEMPO/Matriz de administración del tiempo.docx
+++ b/AdministracionDelTIEMPO/Matriz de administración del tiempo.docx
@@ -17,8 +17,6 @@
         </w:rPr>
         <w:t>Matriz de administración del tiempo</w:t>
       </w:r>
-      <w:bookmarkStart w:id="0" w:name="_GoBack"/>
-      <w:bookmarkEnd w:id="0"/>
     </w:p>
     <w:p>
       <w:pPr>
@@ -960,14 +958,7 @@
           <w:sz w:val="28"/>
           <w:szCs w:val="28"/>
         </w:rPr>
-        <w:t>Jueves 1</w:t>
-      </w:r>
-      <w:r>
-        <w:rPr>
-          <w:sz w:val="28"/>
-          <w:szCs w:val="28"/>
-        </w:rPr>
-        <w:t>/</w:t>
+        <w:t>Jueves 1/</w:t>
       </w:r>
       <w:proofErr w:type="spellStart"/>
       <w:r>
@@ -1335,14 +1326,7 @@
           <w:szCs w:val="28"/>
         </w:rPr>
         <w:lastRenderedPageBreak/>
-        <w:t>Viernes 2</w:t>
-      </w:r>
-      <w:r>
-        <w:rPr>
-          <w:sz w:val="28"/>
-          <w:szCs w:val="28"/>
-        </w:rPr>
-        <w:t>/</w:t>
+        <w:t>Viernes 2/</w:t>
       </w:r>
       <w:proofErr w:type="spellStart"/>
       <w:r>
@@ -1554,7 +1538,21 @@
               <w:rPr>
                 <w:rFonts w:ascii="Arial" w:hAnsi="Arial" w:cs="Arial"/>
               </w:rPr>
-              <w:t>Realizar la tarea de inglés de 8:00 a 9:00am</w:t>
+              <w:t xml:space="preserve">Realizar la tarea de inglés </w:t>
+            </w:r>
+            <w:r>
+              <w:rPr>
+                <w:rFonts w:ascii="Arial" w:hAnsi="Arial" w:cs="Arial"/>
+              </w:rPr>
+              <w:t xml:space="preserve">y subir el examen de programación </w:t>
+            </w:r>
+            <w:bookmarkStart w:id="0" w:name="_GoBack"/>
+            <w:bookmarkEnd w:id="0"/>
+            <w:r>
+              <w:rPr>
+                <w:rFonts w:ascii="Arial" w:hAnsi="Arial" w:cs="Arial"/>
+              </w:rPr>
+              <w:t>de 8:00 a 9:00am</w:t>
             </w:r>
           </w:p>
           <w:p>

</xml_diff>